<commit_message>
add health decrease fuction, remove bullet that hits and add explosion image as destory animation
</commit_message>
<xml_diff>
--- a/tank_defender/Assignment5 plan.docx
+++ b/tank_defender/Assignment5 plan.docx
@@ -20,23 +20,7 @@
           <w:rFonts w:ascii="Times New Roman" w:hAnsi="Times New Roman" w:cs="Times New Roman"/>
           <w:lang w:val="en-US" w:eastAsia="zh-CN"/>
         </w:rPr>
-        <w:t xml:space="preserve">GitHub </w:t>
-      </w:r>
-      <w:proofErr w:type="gramStart"/>
-      <w:r>
-        <w:rPr>
-          <w:rFonts w:ascii="Times New Roman" w:hAnsi="Times New Roman" w:cs="Times New Roman"/>
-          <w:lang w:val="en-US" w:eastAsia="zh-CN"/>
-        </w:rPr>
-        <w:t>ID :</w:t>
-      </w:r>
-      <w:proofErr w:type="gramEnd"/>
-      <w:r>
-        <w:rPr>
-          <w:rFonts w:ascii="Times New Roman" w:hAnsi="Times New Roman" w:cs="Times New Roman"/>
-          <w:lang w:val="en-US" w:eastAsia="zh-CN"/>
-        </w:rPr>
-        <w:t xml:space="preserve"> LeonGu0402</w:t>
+        <w:t>GitHub ID : LeonGu0402</w:t>
       </w:r>
     </w:p>
     <w:p>
@@ -258,6 +242,15 @@
         <w:fldChar w:fldCharType="separate"/>
       </w:r>
       <w:r>
+        <w:fldChar w:fldCharType="begin"/>
+      </w:r>
+      <w:r>
+        <w:instrText xml:space="preserve"> INCLUDEPICTURE  "D:\\学习\\Programming\\homework\\Assignment-5\\Documents\\Tencent Files\\2653579853\\Image\\Group2\\KU\\KE\\KUKEOUW@[Q4E$Y739AS%{PA_tmb.png" \* MERGEFORMATINET </w:instrText>
+      </w:r>
+      <w:r>
+        <w:fldChar w:fldCharType="separate"/>
+      </w:r>
+      <w:r>
         <w:pict w14:anchorId="1195FF96">
           <v:shapetype id="_x0000_t75" coordsize="21600,21600" o:spt="75" o:preferrelative="t" path="m@4@5l@4@11@9@11@9@5xe" filled="f" stroked="f">
             <v:stroke joinstyle="miter"/>
@@ -278,10 +271,13 @@
             <v:path o:extrusionok="f" gradientshapeok="t" o:connecttype="rect"/>
             <o:lock v:ext="edit" aspectratio="t"/>
           </v:shapetype>
-          <v:shape id="_x0000_i1025" type="#_x0000_t75" alt="" style="width:437.15pt;height:534.85pt">
+          <v:shape id="_x0000_i1025" type="#_x0000_t75" alt="" style="width:437pt;height:534.5pt">
             <v:imagedata r:id="rId9" r:href="rId10"/>
           </v:shape>
         </w:pict>
+      </w:r>
+      <w:r>
+        <w:fldChar w:fldCharType="end"/>
       </w:r>
       <w:r>
         <w:fldChar w:fldCharType="end"/>
@@ -485,17 +481,8 @@
                 <w:rFonts w:ascii="Times New Roman" w:hAnsi="Times New Roman" w:cs="Times New Roman"/>
                 <w:lang w:val="en-US"/>
               </w:rPr>
-              <w:t xml:space="preserve"> player </w:t>
-            </w:r>
-            <w:proofErr w:type="gramStart"/>
-            <w:r>
-              <w:rPr>
-                <w:rFonts w:ascii="Times New Roman" w:hAnsi="Times New Roman" w:cs="Times New Roman"/>
-                <w:lang w:val="en-US"/>
-              </w:rPr>
-              <w:t>tank</w:t>
-            </w:r>
-            <w:proofErr w:type="gramEnd"/>
+              <w:t xml:space="preserve"> player tank</w:t>
+            </w:r>
           </w:p>
           <w:p>
             <w:pPr>
@@ -520,23 +507,7 @@
                 <w:lang w:val="en-US"/>
               </w:rPr>
               <w:lastRenderedPageBreak/>
-              <w:t xml:space="preserve">Make the control </w:t>
-            </w:r>
-            <w:proofErr w:type="gramStart"/>
-            <w:r>
-              <w:rPr>
-                <w:rFonts w:ascii="Times New Roman" w:hAnsi="Times New Roman" w:cs="Times New Roman"/>
-                <w:lang w:val="en-US"/>
-              </w:rPr>
-              <w:t>system</w:t>
-            </w:r>
-            <w:proofErr w:type="gramEnd"/>
-            <w:r>
-              <w:rPr>
-                <w:rFonts w:ascii="Times New Roman" w:hAnsi="Times New Roman" w:cs="Times New Roman"/>
-                <w:lang w:val="en-US"/>
-              </w:rPr>
-              <w:t xml:space="preserve"> </w:t>
+              <w:t xml:space="preserve">Make the control system </w:t>
             </w:r>
           </w:p>
           <w:p>
@@ -669,42 +640,24 @@
                 <w:rFonts w:ascii="Times New Roman" w:hAnsi="Times New Roman" w:cs="Times New Roman"/>
                 <w:lang w:val="en-US"/>
               </w:rPr>
-              <w:t xml:space="preserve">Create enemy </w:t>
-            </w:r>
-            <w:proofErr w:type="gramStart"/>
-            <w:r>
-              <w:rPr>
-                <w:rFonts w:ascii="Times New Roman" w:hAnsi="Times New Roman" w:cs="Times New Roman"/>
-                <w:lang w:val="en-US"/>
-              </w:rPr>
-              <w:t>class</w:t>
-            </w:r>
-            <w:proofErr w:type="gramEnd"/>
-          </w:p>
-          <w:p>
-            <w:pPr>
-              <w:spacing w:after="0" w:line="240" w:lineRule="auto"/>
-              <w:rPr>
-                <w:rFonts w:ascii="Times New Roman" w:hAnsi="Times New Roman" w:cs="Times New Roman"/>
-                <w:lang w:val="en-US"/>
-              </w:rPr>
-            </w:pPr>
-            <w:r>
-              <w:rPr>
-                <w:rFonts w:ascii="Times New Roman" w:hAnsi="Times New Roman" w:cs="Times New Roman"/>
-                <w:lang w:val="en-US"/>
-              </w:rPr>
-              <w:t xml:space="preserve">Make enemy </w:t>
-            </w:r>
-            <w:proofErr w:type="gramStart"/>
-            <w:r>
-              <w:rPr>
-                <w:rFonts w:ascii="Times New Roman" w:hAnsi="Times New Roman" w:cs="Times New Roman"/>
-                <w:lang w:val="en-US"/>
-              </w:rPr>
-              <w:t>move</w:t>
-            </w:r>
-            <w:proofErr w:type="gramEnd"/>
+              <w:t>Create enemy class</w:t>
+            </w:r>
+          </w:p>
+          <w:p>
+            <w:pPr>
+              <w:spacing w:after="0" w:line="240" w:lineRule="auto"/>
+              <w:rPr>
+                <w:rFonts w:ascii="Times New Roman" w:hAnsi="Times New Roman" w:cs="Times New Roman"/>
+                <w:lang w:val="en-US"/>
+              </w:rPr>
+            </w:pPr>
+            <w:r>
+              <w:rPr>
+                <w:rFonts w:ascii="Times New Roman" w:hAnsi="Times New Roman" w:cs="Times New Roman"/>
+                <w:lang w:val="en-US"/>
+              </w:rPr>
+              <w:t>Make enemy move</w:t>
+            </w:r>
           </w:p>
           <w:p>
             <w:pPr>
@@ -742,17 +695,8 @@
                 <w:lang w:val="en-US"/>
               </w:rPr>
               <w:lastRenderedPageBreak/>
-              <w:t xml:space="preserve">Create bullet </w:t>
-            </w:r>
-            <w:proofErr w:type="gramStart"/>
-            <w:r>
-              <w:rPr>
-                <w:rFonts w:ascii="Times New Roman" w:hAnsi="Times New Roman" w:cs="Times New Roman"/>
-                <w:lang w:val="en-US"/>
-              </w:rPr>
-              <w:t>class</w:t>
-            </w:r>
-            <w:proofErr w:type="gramEnd"/>
+              <w:t>Create bullet class</w:t>
+            </w:r>
           </w:p>
           <w:p>
             <w:pPr>
@@ -802,26 +746,43 @@
                 <w:rFonts w:ascii="Times New Roman" w:hAnsi="Times New Roman" w:cs="Times New Roman"/>
                 <w:lang w:val="en-US"/>
               </w:rPr>
-              <w:t xml:space="preserve">Remove </w:t>
-            </w:r>
-            <w:proofErr w:type="gramStart"/>
-            <w:r>
-              <w:rPr>
-                <w:rFonts w:ascii="Times New Roman" w:hAnsi="Times New Roman" w:cs="Times New Roman"/>
-                <w:lang w:val="en-US"/>
-              </w:rPr>
-              <w:t>enemy</w:t>
-            </w:r>
-            <w:proofErr w:type="gramEnd"/>
-          </w:p>
-          <w:p>
-            <w:pPr>
-              <w:spacing w:after="0" w:line="240" w:lineRule="auto"/>
-              <w:rPr>
-                <w:rFonts w:ascii="Times New Roman" w:hAnsi="Times New Roman" w:cs="Times New Roman"/>
-                <w:lang w:val="en-US"/>
-              </w:rPr>
-            </w:pPr>
+              <w:t>Remove enemy</w:t>
+            </w:r>
+          </w:p>
+          <w:p>
+            <w:pPr>
+              <w:spacing w:after="0" w:line="240" w:lineRule="auto"/>
+              <w:jc w:val="center"/>
+              <w:rPr>
+                <w:rFonts w:ascii="Times New Roman" w:hAnsi="Times New Roman" w:cs="Times New Roman"/>
+                <w:lang w:val="en-US"/>
+              </w:rPr>
+            </w:pPr>
+            <w:r>
+              <w:rPr>
+                <w:rFonts w:ascii="Times New Roman" w:hAnsi="Times New Roman" w:cs="Times New Roman"/>
+                <w:lang w:val="en-US"/>
+              </w:rPr>
+              <w:lastRenderedPageBreak/>
+              <w:t>Remove the bullet that hits</w:t>
+            </w:r>
+          </w:p>
+          <w:p>
+            <w:pPr>
+              <w:spacing w:after="0" w:line="240" w:lineRule="auto"/>
+              <w:jc w:val="center"/>
+              <w:rPr>
+                <w:rFonts w:ascii="Times New Roman" w:hAnsi="Times New Roman" w:cs="Times New Roman"/>
+                <w:lang w:val="en-US"/>
+              </w:rPr>
+            </w:pPr>
+            <w:r>
+              <w:rPr>
+                <w:rFonts w:ascii="Times New Roman" w:hAnsi="Times New Roman" w:cs="Times New Roman"/>
+                <w:lang w:val="en-US"/>
+              </w:rPr>
+              <w:t>Add animation of explosion</w:t>
+            </w:r>
           </w:p>
           <w:p>
             <w:pPr>
@@ -852,6 +813,15 @@
               </w:rPr>
               <w:t>condition</w:t>
             </w:r>
+          </w:p>
+          <w:p>
+            <w:pPr>
+              <w:spacing w:after="0" w:line="240" w:lineRule="auto"/>
+              <w:rPr>
+                <w:rFonts w:ascii="Times New Roman" w:hAnsi="Times New Roman" w:cs="Times New Roman"/>
+                <w:lang w:val="en-US"/>
+              </w:rPr>
+            </w:pPr>
           </w:p>
         </w:tc>
         <w:tc>
@@ -904,23 +874,7 @@
                 <w:lang w:val="en-US"/>
               </w:rPr>
               <w:lastRenderedPageBreak/>
-              <w:t xml:space="preserve">Decorations on </w:t>
-            </w:r>
-            <w:proofErr w:type="gramStart"/>
-            <w:r>
-              <w:rPr>
-                <w:rFonts w:ascii="Times New Roman" w:hAnsi="Times New Roman" w:cs="Times New Roman"/>
-                <w:lang w:val="en-US"/>
-              </w:rPr>
-              <w:t>map(</w:t>
-            </w:r>
-            <w:proofErr w:type="gramEnd"/>
-            <w:r>
-              <w:rPr>
-                <w:rFonts w:ascii="Times New Roman" w:hAnsi="Times New Roman" w:cs="Times New Roman"/>
-                <w:lang w:val="en-US"/>
-              </w:rPr>
-              <w:t>grass, house)</w:t>
+              <w:t>Decorations on map(grass, house)</w:t>
             </w:r>
           </w:p>
         </w:tc>
@@ -1230,7 +1184,21 @@
                 <w:rFonts w:ascii="Times New Roman" w:hAnsi="Times New Roman" w:cs="Times New Roman"/>
                 <w:lang w:val="en-US"/>
               </w:rPr>
-              <w:t>Nice to know 49</w:t>
+              <w:t xml:space="preserve">Nice to know </w:t>
+            </w:r>
+            <w:r>
+              <w:rPr>
+                <w:rFonts w:ascii="Times New Roman" w:hAnsi="Times New Roman" w:cs="Times New Roman"/>
+                <w:lang w:val="en-US"/>
+              </w:rPr>
+              <w:t xml:space="preserve">45, </w:t>
+            </w:r>
+            <w:r>
+              <w:rPr>
+                <w:rFonts w:ascii="Times New Roman" w:hAnsi="Times New Roman" w:cs="Times New Roman"/>
+                <w:lang w:val="en-US"/>
+              </w:rPr>
+              <w:t>49</w:t>
             </w:r>
           </w:p>
         </w:tc>

</xml_diff>

<commit_message>
more changes to modify the plan and put all the inventories in place
</commit_message>
<xml_diff>
--- a/tank_defender/Assignment5 plan.docx
+++ b/tank_defender/Assignment5 plan.docx
@@ -20,7 +20,23 @@
           <w:rFonts w:ascii="Times New Roman" w:hAnsi="Times New Roman" w:cs="Times New Roman"/>
           <w:lang w:val="en-US" w:eastAsia="zh-CN"/>
         </w:rPr>
-        <w:t>GitHub ID : LeonGu0402</w:t>
+        <w:t xml:space="preserve">GitHub </w:t>
+      </w:r>
+      <w:proofErr w:type="gramStart"/>
+      <w:r>
+        <w:rPr>
+          <w:rFonts w:ascii="Times New Roman" w:hAnsi="Times New Roman" w:cs="Times New Roman"/>
+          <w:lang w:val="en-US" w:eastAsia="zh-CN"/>
+        </w:rPr>
+        <w:t>ID :</w:t>
+      </w:r>
+      <w:proofErr w:type="gramEnd"/>
+      <w:r>
+        <w:rPr>
+          <w:rFonts w:ascii="Times New Roman" w:hAnsi="Times New Roman" w:cs="Times New Roman"/>
+          <w:lang w:val="en-US" w:eastAsia="zh-CN"/>
+        </w:rPr>
+        <w:t xml:space="preserve"> LeonGu0402</w:t>
       </w:r>
     </w:p>
     <w:p>
@@ -251,6 +267,33 @@
         <w:fldChar w:fldCharType="separate"/>
       </w:r>
       <w:r>
+        <w:fldChar w:fldCharType="begin"/>
+      </w:r>
+      <w:r>
+        <w:instrText xml:space="preserve"> INCLUDEPICTURE  "D:\\学习\\Programming\\homework\\Assignment-5\\Documents\\Tencent Files\\2653579853\\Image\\Group2\\KU\\KE\\KUKEOUW@[Q4E$Y739AS%{PA_tmb.png" \* MERGEFORMATINET </w:instrText>
+      </w:r>
+      <w:r>
+        <w:fldChar w:fldCharType="separate"/>
+      </w:r>
+      <w:r>
+        <w:fldChar w:fldCharType="begin"/>
+      </w:r>
+      <w:r>
+        <w:instrText xml:space="preserve"> INCLUDEPICTURE  "D:\\学习\\Programming\\homework\\Assignment-5\\Documents\\Tencent Files\\2653579853\\Image\\Group2\\KU\\KE\\KUKEOUW@[Q4E$Y739AS%{PA_tmb.png" \* MERGEFORMATINET </w:instrText>
+      </w:r>
+      <w:r>
+        <w:fldChar w:fldCharType="separate"/>
+      </w:r>
+      <w:r>
+        <w:fldChar w:fldCharType="begin"/>
+      </w:r>
+      <w:r>
+        <w:instrText xml:space="preserve"> INCLUDEPICTURE  "D:\\学习\\Programming\\homework\\Assignment-5\\Documents\\Tencent Files\\2653579853\\Image\\Group2\\KU\\KE\\KUKEOUW@[Q4E$Y739AS%{PA_tmb.png" \* MERGEFORMATINET </w:instrText>
+      </w:r>
+      <w:r>
+        <w:fldChar w:fldCharType="separate"/>
+      </w:r>
+      <w:r>
         <w:pict w14:anchorId="1195FF96">
           <v:shapetype id="_x0000_t75" coordsize="21600,21600" o:spt="75" o:preferrelative="t" path="m@4@5l@4@11@9@11@9@5xe" filled="f" stroked="f">
             <v:stroke joinstyle="miter"/>
@@ -288,6 +331,15 @@
       <w:r>
         <w:fldChar w:fldCharType="end"/>
       </w:r>
+      <w:r>
+        <w:fldChar w:fldCharType="end"/>
+      </w:r>
+      <w:r>
+        <w:fldChar w:fldCharType="end"/>
+      </w:r>
+      <w:r>
+        <w:fldChar w:fldCharType="end"/>
+      </w:r>
     </w:p>
     <w:p>
       <w:pPr>
@@ -481,8 +533,17 @@
                 <w:rFonts w:ascii="Times New Roman" w:hAnsi="Times New Roman" w:cs="Times New Roman"/>
                 <w:lang w:val="en-US"/>
               </w:rPr>
-              <w:t xml:space="preserve"> player tank</w:t>
-            </w:r>
+              <w:t xml:space="preserve"> player </w:t>
+            </w:r>
+            <w:proofErr w:type="gramStart"/>
+            <w:r>
+              <w:rPr>
+                <w:rFonts w:ascii="Times New Roman" w:hAnsi="Times New Roman" w:cs="Times New Roman"/>
+                <w:lang w:val="en-US"/>
+              </w:rPr>
+              <w:t>tank</w:t>
+            </w:r>
+            <w:proofErr w:type="gramEnd"/>
           </w:p>
           <w:p>
             <w:pPr>
@@ -507,7 +568,23 @@
                 <w:lang w:val="en-US"/>
               </w:rPr>
               <w:lastRenderedPageBreak/>
-              <w:t xml:space="preserve">Make the control system </w:t>
+              <w:t xml:space="preserve">Make the control </w:t>
+            </w:r>
+            <w:proofErr w:type="gramStart"/>
+            <w:r>
+              <w:rPr>
+                <w:rFonts w:ascii="Times New Roman" w:hAnsi="Times New Roman" w:cs="Times New Roman"/>
+                <w:lang w:val="en-US"/>
+              </w:rPr>
+              <w:t>system</w:t>
+            </w:r>
+            <w:proofErr w:type="gramEnd"/>
+            <w:r>
+              <w:rPr>
+                <w:rFonts w:ascii="Times New Roman" w:hAnsi="Times New Roman" w:cs="Times New Roman"/>
+                <w:lang w:val="en-US"/>
+              </w:rPr>
+              <w:t xml:space="preserve"> </w:t>
             </w:r>
           </w:p>
           <w:p>
@@ -640,24 +717,42 @@
                 <w:rFonts w:ascii="Times New Roman" w:hAnsi="Times New Roman" w:cs="Times New Roman"/>
                 <w:lang w:val="en-US"/>
               </w:rPr>
-              <w:t>Create enemy class</w:t>
-            </w:r>
-          </w:p>
-          <w:p>
-            <w:pPr>
-              <w:spacing w:after="0" w:line="240" w:lineRule="auto"/>
-              <w:rPr>
-                <w:rFonts w:ascii="Times New Roman" w:hAnsi="Times New Roman" w:cs="Times New Roman"/>
-                <w:lang w:val="en-US"/>
-              </w:rPr>
-            </w:pPr>
-            <w:r>
-              <w:rPr>
-                <w:rFonts w:ascii="Times New Roman" w:hAnsi="Times New Roman" w:cs="Times New Roman"/>
-                <w:lang w:val="en-US"/>
-              </w:rPr>
-              <w:t>Make enemy move</w:t>
-            </w:r>
+              <w:t xml:space="preserve">Create enemy </w:t>
+            </w:r>
+            <w:proofErr w:type="gramStart"/>
+            <w:r>
+              <w:rPr>
+                <w:rFonts w:ascii="Times New Roman" w:hAnsi="Times New Roman" w:cs="Times New Roman"/>
+                <w:lang w:val="en-US"/>
+              </w:rPr>
+              <w:t>class</w:t>
+            </w:r>
+            <w:proofErr w:type="gramEnd"/>
+          </w:p>
+          <w:p>
+            <w:pPr>
+              <w:spacing w:after="0" w:line="240" w:lineRule="auto"/>
+              <w:rPr>
+                <w:rFonts w:ascii="Times New Roman" w:hAnsi="Times New Roman" w:cs="Times New Roman"/>
+                <w:lang w:val="en-US"/>
+              </w:rPr>
+            </w:pPr>
+            <w:r>
+              <w:rPr>
+                <w:rFonts w:ascii="Times New Roman" w:hAnsi="Times New Roman" w:cs="Times New Roman"/>
+                <w:lang w:val="en-US"/>
+              </w:rPr>
+              <w:t xml:space="preserve">Make enemy </w:t>
+            </w:r>
+            <w:proofErr w:type="gramStart"/>
+            <w:r>
+              <w:rPr>
+                <w:rFonts w:ascii="Times New Roman" w:hAnsi="Times New Roman" w:cs="Times New Roman"/>
+                <w:lang w:val="en-US"/>
+              </w:rPr>
+              <w:t>move</w:t>
+            </w:r>
+            <w:proofErr w:type="gramEnd"/>
           </w:p>
           <w:p>
             <w:pPr>
@@ -695,8 +790,17 @@
                 <w:lang w:val="en-US"/>
               </w:rPr>
               <w:lastRenderedPageBreak/>
-              <w:t>Create bullet class</w:t>
-            </w:r>
+              <w:t xml:space="preserve">Create bullet </w:t>
+            </w:r>
+            <w:proofErr w:type="gramStart"/>
+            <w:r>
+              <w:rPr>
+                <w:rFonts w:ascii="Times New Roman" w:hAnsi="Times New Roman" w:cs="Times New Roman"/>
+                <w:lang w:val="en-US"/>
+              </w:rPr>
+              <w:t>class</w:t>
+            </w:r>
+            <w:proofErr w:type="gramEnd"/>
           </w:p>
           <w:p>
             <w:pPr>
@@ -746,8 +850,17 @@
                 <w:rFonts w:ascii="Times New Roman" w:hAnsi="Times New Roman" w:cs="Times New Roman"/>
                 <w:lang w:val="en-US"/>
               </w:rPr>
-              <w:t>Remove enemy</w:t>
-            </w:r>
+              <w:t xml:space="preserve">Remove </w:t>
+            </w:r>
+            <w:proofErr w:type="gramStart"/>
+            <w:r>
+              <w:rPr>
+                <w:rFonts w:ascii="Times New Roman" w:hAnsi="Times New Roman" w:cs="Times New Roman"/>
+                <w:lang w:val="en-US"/>
+              </w:rPr>
+              <w:t>enemy</w:t>
+            </w:r>
+            <w:proofErr w:type="gramEnd"/>
           </w:p>
           <w:p>
             <w:pPr>
@@ -764,8 +877,17 @@
                 <w:lang w:val="en-US"/>
               </w:rPr>
               <w:lastRenderedPageBreak/>
-              <w:t>Remove the bullet that hits</w:t>
-            </w:r>
+              <w:t xml:space="preserve">Remove the bullet that </w:t>
+            </w:r>
+            <w:proofErr w:type="gramStart"/>
+            <w:r>
+              <w:rPr>
+                <w:rFonts w:ascii="Times New Roman" w:hAnsi="Times New Roman" w:cs="Times New Roman"/>
+                <w:lang w:val="en-US"/>
+              </w:rPr>
+              <w:t>hits</w:t>
+            </w:r>
+            <w:proofErr w:type="gramEnd"/>
           </w:p>
           <w:p>
             <w:pPr>
@@ -813,6 +935,22 @@
               </w:rPr>
               <w:t>condition</w:t>
             </w:r>
+            <w:r>
+              <w:rPr>
+                <w:rFonts w:ascii="Times New Roman" w:hAnsi="Times New Roman" w:cs="Times New Roman"/>
+                <w:lang w:val="en-US"/>
+              </w:rPr>
+              <w:t xml:space="preserve"> and scene </w:t>
+            </w:r>
+            <w:proofErr w:type="gramStart"/>
+            <w:r>
+              <w:rPr>
+                <w:rFonts w:ascii="Times New Roman" w:hAnsi="Times New Roman" w:cs="Times New Roman"/>
+                <w:lang w:val="en-US"/>
+              </w:rPr>
+              <w:t>switch</w:t>
+            </w:r>
+            <w:proofErr w:type="gramEnd"/>
           </w:p>
           <w:p>
             <w:pPr>
@@ -848,8 +986,24 @@
                 <w:lang w:val="en-US"/>
               </w:rPr>
               <w:lastRenderedPageBreak/>
-              <w:t>Increase enemy number as time goes by</w:t>
-            </w:r>
+              <w:t xml:space="preserve">Increase enemy number as </w:t>
+            </w:r>
+            <w:r>
+              <w:rPr>
+                <w:rFonts w:ascii="Times New Roman" w:hAnsi="Times New Roman" w:cs="Times New Roman"/>
+                <w:lang w:val="en-US"/>
+              </w:rPr>
+              <w:t xml:space="preserve">score goes </w:t>
+            </w:r>
+            <w:proofErr w:type="gramStart"/>
+            <w:r>
+              <w:rPr>
+                <w:rFonts w:ascii="Times New Roman" w:hAnsi="Times New Roman" w:cs="Times New Roman"/>
+                <w:lang w:val="en-US"/>
+              </w:rPr>
+              <w:t>higher</w:t>
+            </w:r>
+            <w:proofErr w:type="gramEnd"/>
           </w:p>
           <w:p>
             <w:pPr>
@@ -874,7 +1028,23 @@
                 <w:lang w:val="en-US"/>
               </w:rPr>
               <w:lastRenderedPageBreak/>
-              <w:t>Decorations on map(grass, house)</w:t>
+              <w:t xml:space="preserve">Decorations on </w:t>
+            </w:r>
+            <w:proofErr w:type="gramStart"/>
+            <w:r>
+              <w:rPr>
+                <w:rFonts w:ascii="Times New Roman" w:hAnsi="Times New Roman" w:cs="Times New Roman"/>
+                <w:lang w:val="en-US"/>
+              </w:rPr>
+              <w:t>map(</w:t>
+            </w:r>
+            <w:proofErr w:type="gramEnd"/>
+            <w:r>
+              <w:rPr>
+                <w:rFonts w:ascii="Times New Roman" w:hAnsi="Times New Roman" w:cs="Times New Roman"/>
+                <w:lang w:val="en-US"/>
+              </w:rPr>
+              <w:t>grass, house)</w:t>
             </w:r>
           </w:p>
         </w:tc>
@@ -958,7 +1128,7 @@
                 <w:rFonts w:ascii="Times New Roman" w:hAnsi="Times New Roman" w:cs="Times New Roman"/>
                 <w:lang w:val="en-US"/>
               </w:rPr>
-              <w:t>System 6</w:t>
+              <w:t>System 6, 8</w:t>
             </w:r>
           </w:p>
         </w:tc>
@@ -985,7 +1155,7 @@
                 <w:rFonts w:ascii="Times New Roman" w:hAnsi="Times New Roman" w:cs="Times New Roman"/>
                 <w:lang w:val="en-US"/>
               </w:rPr>
-              <w:t>System 8</w:t>
+              <w:t>Functions 22, 23</w:t>
             </w:r>
           </w:p>
         </w:tc>
@@ -1071,7 +1241,35 @@
                 <w:rFonts w:ascii="Times New Roman" w:hAnsi="Times New Roman" w:cs="Times New Roman"/>
                 <w:lang w:val="en-US"/>
               </w:rPr>
-              <w:t>Functions 24</w:t>
+              <w:t xml:space="preserve">Functions </w:t>
+            </w:r>
+            <w:r>
+              <w:rPr>
+                <w:rFonts w:ascii="Times New Roman" w:hAnsi="Times New Roman" w:cs="Times New Roman"/>
+                <w:lang w:val="en-US"/>
+              </w:rPr>
+              <w:t>20</w:t>
+            </w:r>
+            <w:r>
+              <w:rPr>
+                <w:rFonts w:ascii="Times New Roman" w:hAnsi="Times New Roman" w:cs="Times New Roman" w:hint="eastAsia"/>
+                <w:lang w:val="en-US"/>
+              </w:rPr>
+              <w:t>,</w:t>
+            </w:r>
+            <w:r>
+              <w:rPr>
+                <w:rFonts w:ascii="Times New Roman" w:hAnsi="Times New Roman" w:cs="Times New Roman"/>
+                <w:lang w:val="en-US"/>
+              </w:rPr>
+              <w:t xml:space="preserve"> </w:t>
+            </w:r>
+            <w:r>
+              <w:rPr>
+                <w:rFonts w:ascii="Times New Roman" w:hAnsi="Times New Roman" w:cs="Times New Roman"/>
+                <w:lang w:val="en-US"/>
+              </w:rPr>
+              <w:t>21, 24</w:t>
             </w:r>
           </w:p>
         </w:tc>
@@ -1098,7 +1296,7 @@
                 <w:rFonts w:ascii="Times New Roman" w:hAnsi="Times New Roman" w:cs="Times New Roman"/>
                 <w:lang w:val="en-US"/>
               </w:rPr>
-              <w:t>Nice to know 44</w:t>
+              <w:t>List 31, 32</w:t>
             </w:r>
           </w:p>
         </w:tc>
@@ -1184,21 +1382,7 @@
                 <w:rFonts w:ascii="Times New Roman" w:hAnsi="Times New Roman" w:cs="Times New Roman"/>
                 <w:lang w:val="en-US"/>
               </w:rPr>
-              <w:t xml:space="preserve">Nice to know </w:t>
-            </w:r>
-            <w:r>
-              <w:rPr>
-                <w:rFonts w:ascii="Times New Roman" w:hAnsi="Times New Roman" w:cs="Times New Roman"/>
-                <w:lang w:val="en-US"/>
-              </w:rPr>
-              <w:t xml:space="preserve">45, </w:t>
-            </w:r>
-            <w:r>
-              <w:rPr>
-                <w:rFonts w:ascii="Times New Roman" w:hAnsi="Times New Roman" w:cs="Times New Roman"/>
-                <w:lang w:val="en-US"/>
-              </w:rPr>
-              <w:t>49</w:t>
+              <w:t>Nice to know 45, 48, 49</w:t>
             </w:r>
           </w:p>
         </w:tc>
@@ -1225,7 +1409,7 @@
                 <w:rFonts w:ascii="Times New Roman" w:hAnsi="Times New Roman" w:cs="Times New Roman"/>
                 <w:lang w:val="en-US"/>
               </w:rPr>
-              <w:t xml:space="preserve">Functions 20, 22, </w:t>
+              <w:t>Vectors 37, 41, 42, 43</w:t>
             </w:r>
           </w:p>
         </w:tc>
@@ -1340,13 +1524,6 @@
                 <w:lang w:val="en-US"/>
               </w:rPr>
             </w:pPr>
-            <w:r>
-              <w:rPr>
-                <w:rFonts w:ascii="Times New Roman" w:hAnsi="Times New Roman" w:cs="Times New Roman"/>
-                <w:lang w:val="en-US"/>
-              </w:rPr>
-              <w:t>List 31, 32</w:t>
-            </w:r>
           </w:p>
         </w:tc>
       </w:tr>
@@ -1431,7 +1608,7 @@
                 <w:rFonts w:ascii="Times New Roman" w:hAnsi="Times New Roman" w:cs="Times New Roman"/>
                 <w:lang w:val="en-US"/>
               </w:rPr>
-              <w:t>Loops 16, 19</w:t>
+              <w:t>Loops 16, 17, 18, 19</w:t>
             </w:r>
           </w:p>
         </w:tc>
@@ -1453,13 +1630,6 @@
                 <w:lang w:val="en-US"/>
               </w:rPr>
             </w:pPr>
-            <w:r>
-              <w:rPr>
-                <w:rFonts w:ascii="Times New Roman" w:hAnsi="Times New Roman" w:cs="Times New Roman"/>
-                <w:lang w:val="en-US"/>
-              </w:rPr>
-              <w:t>Vectors 37</w:t>
-            </w:r>
           </w:p>
         </w:tc>
       </w:tr>
@@ -1531,14 +1701,7 @@
                 <w:rFonts w:ascii="Times New Roman" w:hAnsi="Times New Roman" w:cs="Times New Roman"/>
                 <w:lang w:val="en-US"/>
               </w:rPr>
-              <w:t>7</w:t>
-            </w:r>
-            <w:r>
-              <w:rPr>
-                <w:rFonts w:ascii="Times New Roman" w:hAnsi="Times New Roman" w:cs="Times New Roman"/>
-                <w:lang w:val="en-US"/>
-              </w:rPr>
-              <w:t>, 10</w:t>
+              <w:t>7, 10</w:t>
             </w:r>
           </w:p>
         </w:tc>
@@ -1565,7 +1728,7 @@
                 <w:rFonts w:ascii="Times New Roman" w:hAnsi="Times New Roman" w:cs="Times New Roman"/>
                 <w:lang w:val="en-US"/>
               </w:rPr>
-              <w:t>Functions 21, 23, 24</w:t>
+              <w:t>Vectors 40</w:t>
             </w:r>
           </w:p>
         </w:tc>
@@ -1652,13 +1815,6 @@
                 <w:lang w:val="en-US"/>
               </w:rPr>
             </w:pPr>
-            <w:r>
-              <w:rPr>
-                <w:rFonts w:ascii="Times New Roman" w:hAnsi="Times New Roman" w:cs="Times New Roman"/>
-                <w:lang w:val="en-US"/>
-              </w:rPr>
-              <w:t>Vectors 40</w:t>
-            </w:r>
           </w:p>
         </w:tc>
         <w:tc>

</xml_diff>

<commit_message>
change enemy from array into arraylist, implement increase enemy fuction based on player score
</commit_message>
<xml_diff>
--- a/tank_defender/Assignment5 plan.docx
+++ b/tank_defender/Assignment5 plan.docx
@@ -294,6 +294,15 @@
         <w:fldChar w:fldCharType="separate"/>
       </w:r>
       <w:r>
+        <w:fldChar w:fldCharType="begin"/>
+      </w:r>
+      <w:r>
+        <w:instrText xml:space="preserve"> INCLUDEPICTURE  "D:\\学习\\Programming\\homework\\Assignment-5\\Documents\\Tencent Files\\2653579853\\Image\\Group2\\KU\\KE\\KUKEOUW@[Q4E$Y739AS%{PA_tmb.png" \* MERGEFORMATINET </w:instrText>
+      </w:r>
+      <w:r>
+        <w:fldChar w:fldCharType="separate"/>
+      </w:r>
+      <w:r>
         <w:pict w14:anchorId="1195FF96">
           <v:shapetype id="_x0000_t75" coordsize="21600,21600" o:spt="75" o:preferrelative="t" path="m@4@5l@4@11@9@11@9@5xe" filled="f" stroked="f">
             <v:stroke joinstyle="miter"/>
@@ -340,6 +349,9 @@
       <w:r>
         <w:fldChar w:fldCharType="end"/>
       </w:r>
+      <w:r>
+        <w:fldChar w:fldCharType="end"/>
+      </w:r>
     </w:p>
     <w:p>
       <w:pPr>
@@ -659,6 +671,15 @@
                 <w:lang w:val="en-US"/>
               </w:rPr>
             </w:pPr>
+          </w:p>
+          <w:p>
+            <w:pPr>
+              <w:spacing w:after="0" w:line="240" w:lineRule="auto"/>
+              <w:rPr>
+                <w:rFonts w:ascii="Times New Roman" w:hAnsi="Times New Roman" w:cs="Times New Roman"/>
+                <w:lang w:val="en-US"/>
+              </w:rPr>
+            </w:pPr>
             <w:r>
               <w:rPr>
                 <w:rFonts w:ascii="Times New Roman" w:hAnsi="Times New Roman" w:cs="Times New Roman"/>
@@ -737,6 +758,15 @@
                 <w:lang w:val="en-US"/>
               </w:rPr>
             </w:pPr>
+          </w:p>
+          <w:p>
+            <w:pPr>
+              <w:spacing w:after="0" w:line="240" w:lineRule="auto"/>
+              <w:rPr>
+                <w:rFonts w:ascii="Times New Roman" w:hAnsi="Times New Roman" w:cs="Times New Roman"/>
+                <w:lang w:val="en-US"/>
+              </w:rPr>
+            </w:pPr>
             <w:r>
               <w:rPr>
                 <w:rFonts w:ascii="Times New Roman" w:hAnsi="Times New Roman" w:cs="Times New Roman"/>
@@ -811,6 +841,16 @@
                 <w:lang w:val="en-US"/>
               </w:rPr>
             </w:pPr>
+          </w:p>
+          <w:p>
+            <w:pPr>
+              <w:spacing w:after="0" w:line="240" w:lineRule="auto"/>
+              <w:jc w:val="center"/>
+              <w:rPr>
+                <w:rFonts w:ascii="Times New Roman" w:hAnsi="Times New Roman" w:cs="Times New Roman"/>
+                <w:lang w:val="en-US"/>
+              </w:rPr>
+            </w:pPr>
             <w:r>
               <w:rPr>
                 <w:rFonts w:ascii="Times New Roman" w:hAnsi="Times New Roman" w:cs="Times New Roman"/>
@@ -828,11 +868,22 @@
                 <w:lang w:val="en-US"/>
               </w:rPr>
             </w:pPr>
-            <w:r>
-              <w:rPr>
-                <w:rFonts w:ascii="Times New Roman" w:hAnsi="Times New Roman" w:cs="Times New Roman"/>
-                <w:lang w:val="en-US"/>
-              </w:rPr>
+          </w:p>
+          <w:p>
+            <w:pPr>
+              <w:spacing w:after="0" w:line="240" w:lineRule="auto"/>
+              <w:jc w:val="center"/>
+              <w:rPr>
+                <w:rFonts w:ascii="Times New Roman" w:hAnsi="Times New Roman" w:cs="Times New Roman"/>
+                <w:lang w:val="en-US"/>
+              </w:rPr>
+            </w:pPr>
+            <w:r>
+              <w:rPr>
+                <w:rFonts w:ascii="Times New Roman" w:hAnsi="Times New Roman" w:cs="Times New Roman"/>
+                <w:lang w:val="en-US"/>
+              </w:rPr>
+              <w:lastRenderedPageBreak/>
               <w:t xml:space="preserve">Collider </w:t>
             </w:r>
           </w:p>
@@ -845,12 +896,29 @@
                 <w:lang w:val="en-US"/>
               </w:rPr>
             </w:pPr>
-            <w:r>
-              <w:rPr>
-                <w:rFonts w:ascii="Times New Roman" w:hAnsi="Times New Roman" w:cs="Times New Roman"/>
-                <w:lang w:val="en-US"/>
-              </w:rPr>
-              <w:t xml:space="preserve">Remove </w:t>
+          </w:p>
+          <w:p>
+            <w:pPr>
+              <w:spacing w:after="0" w:line="240" w:lineRule="auto"/>
+              <w:jc w:val="center"/>
+              <w:rPr>
+                <w:rFonts w:ascii="Times New Roman" w:hAnsi="Times New Roman" w:cs="Times New Roman"/>
+                <w:lang w:val="en-US"/>
+              </w:rPr>
+            </w:pPr>
+            <w:r>
+              <w:rPr>
+                <w:rFonts w:ascii="Times New Roman" w:hAnsi="Times New Roman" w:cs="Times New Roman"/>
+                <w:lang w:val="en-US"/>
+              </w:rPr>
+              <w:t>Remove enemy</w:t>
+            </w:r>
+            <w:r>
+              <w:rPr>
+                <w:rFonts w:ascii="Times New Roman" w:hAnsi="Times New Roman" w:cs="Times New Roman"/>
+                <w:lang w:val="en-US"/>
+              </w:rPr>
+              <w:t xml:space="preserve"> and the </w:t>
             </w:r>
             <w:proofErr w:type="gramStart"/>
             <w:r>
@@ -858,7 +926,7 @@
                 <w:rFonts w:ascii="Times New Roman" w:hAnsi="Times New Roman" w:cs="Times New Roman"/>
                 <w:lang w:val="en-US"/>
               </w:rPr>
-              <w:t>enemy</w:t>
+              <w:t>bullet</w:t>
             </w:r>
             <w:proofErr w:type="gramEnd"/>
           </w:p>
@@ -871,107 +939,142 @@
                 <w:lang w:val="en-US"/>
               </w:rPr>
             </w:pPr>
-            <w:r>
-              <w:rPr>
-                <w:rFonts w:ascii="Times New Roman" w:hAnsi="Times New Roman" w:cs="Times New Roman"/>
-                <w:lang w:val="en-US"/>
+          </w:p>
+          <w:p>
+            <w:pPr>
+              <w:spacing w:after="0" w:line="240" w:lineRule="auto"/>
+              <w:jc w:val="center"/>
+              <w:rPr>
+                <w:rFonts w:ascii="Times New Roman" w:hAnsi="Times New Roman" w:cs="Times New Roman"/>
+                <w:lang w:val="en-US"/>
+              </w:rPr>
+            </w:pPr>
+            <w:r>
+              <w:rPr>
+                <w:rFonts w:ascii="Times New Roman" w:hAnsi="Times New Roman" w:cs="Times New Roman"/>
+                <w:lang w:val="en-US"/>
+              </w:rPr>
+              <w:t>Add animation of explosion</w:t>
+            </w:r>
+          </w:p>
+          <w:p>
+            <w:pPr>
+              <w:spacing w:after="0" w:line="240" w:lineRule="auto"/>
+              <w:jc w:val="center"/>
+              <w:rPr>
+                <w:rFonts w:ascii="Times New Roman" w:hAnsi="Times New Roman" w:cs="Times New Roman"/>
+                <w:lang w:val="en-US"/>
+              </w:rPr>
+            </w:pPr>
+          </w:p>
+          <w:p>
+            <w:pPr>
+              <w:spacing w:after="0" w:line="240" w:lineRule="auto"/>
+              <w:rPr>
+                <w:rFonts w:ascii="Times New Roman" w:hAnsi="Times New Roman" w:cs="Times New Roman"/>
+                <w:lang w:val="en-US"/>
+              </w:rPr>
+            </w:pPr>
+            <w:r>
+              <w:rPr>
+                <w:rFonts w:ascii="Times New Roman" w:hAnsi="Times New Roman" w:cs="Times New Roman"/>
+                <w:lang w:val="en-US"/>
+              </w:rPr>
+              <w:t xml:space="preserve">Set </w:t>
+            </w:r>
+            <w:r>
+              <w:rPr>
+                <w:rFonts w:ascii="Times New Roman" w:hAnsi="Times New Roman" w:cs="Times New Roman"/>
+                <w:lang w:val="en-US"/>
+              </w:rPr>
+              <w:t xml:space="preserve">fail </w:t>
+            </w:r>
+            <w:r>
+              <w:rPr>
+                <w:rFonts w:ascii="Times New Roman" w:hAnsi="Times New Roman" w:cs="Times New Roman"/>
+                <w:lang w:val="en-US"/>
+              </w:rPr>
+              <w:t>condition</w:t>
+            </w:r>
+            <w:r>
+              <w:rPr>
+                <w:rFonts w:ascii="Times New Roman" w:hAnsi="Times New Roman" w:cs="Times New Roman"/>
+                <w:lang w:val="en-US"/>
+              </w:rPr>
+              <w:t xml:space="preserve"> and scene </w:t>
+            </w:r>
+            <w:proofErr w:type="gramStart"/>
+            <w:r>
+              <w:rPr>
+                <w:rFonts w:ascii="Times New Roman" w:hAnsi="Times New Roman" w:cs="Times New Roman"/>
+                <w:lang w:val="en-US"/>
+              </w:rPr>
+              <w:t>switch</w:t>
+            </w:r>
+            <w:proofErr w:type="gramEnd"/>
+          </w:p>
+          <w:p>
+            <w:pPr>
+              <w:spacing w:after="0" w:line="240" w:lineRule="auto"/>
+              <w:rPr>
+                <w:rFonts w:ascii="Times New Roman" w:hAnsi="Times New Roman" w:cs="Times New Roman"/>
+                <w:lang w:val="en-US"/>
+              </w:rPr>
+            </w:pPr>
+          </w:p>
+        </w:tc>
+        <w:tc>
+          <w:tcPr>
+            <w:tcW w:w="2074" w:type="dxa"/>
+            <w:tcBorders>
+              <w:top w:val="single" w:sz="4" w:space="0" w:color="auto"/>
+              <w:left w:val="single" w:sz="4" w:space="0" w:color="auto"/>
+              <w:bottom w:val="single" w:sz="4" w:space="0" w:color="auto"/>
+              <w:right w:val="single" w:sz="4" w:space="0" w:color="auto"/>
+            </w:tcBorders>
+          </w:tcPr>
+          <w:p>
+            <w:pPr>
+              <w:spacing w:after="0" w:line="240" w:lineRule="auto"/>
+              <w:rPr>
+                <w:rFonts w:ascii="Times New Roman" w:hAnsi="Times New Roman" w:cs="Times New Roman"/>
+                <w:lang w:val="en-US"/>
+              </w:rPr>
+            </w:pPr>
+            <w:r>
+              <w:rPr>
+                <w:rFonts w:ascii="Times New Roman" w:eastAsiaTheme="minorEastAsia" w:hAnsi="Times New Roman" w:cs="Times New Roman"/>
+                <w:lang w:val="en-US" w:eastAsia="zh-CN"/>
               </w:rPr>
               <w:lastRenderedPageBreak/>
-              <w:t xml:space="preserve">Remove the bullet that </w:t>
-            </w:r>
-            <w:proofErr w:type="gramStart"/>
-            <w:r>
-              <w:rPr>
-                <w:rFonts w:ascii="Times New Roman" w:hAnsi="Times New Roman" w:cs="Times New Roman"/>
-                <w:lang w:val="en-US"/>
-              </w:rPr>
-              <w:t>hits</w:t>
-            </w:r>
-            <w:proofErr w:type="gramEnd"/>
-          </w:p>
-          <w:p>
-            <w:pPr>
-              <w:spacing w:after="0" w:line="240" w:lineRule="auto"/>
-              <w:jc w:val="center"/>
-              <w:rPr>
-                <w:rFonts w:ascii="Times New Roman" w:hAnsi="Times New Roman" w:cs="Times New Roman"/>
-                <w:lang w:val="en-US"/>
-              </w:rPr>
-            </w:pPr>
-            <w:r>
-              <w:rPr>
-                <w:rFonts w:ascii="Times New Roman" w:hAnsi="Times New Roman" w:cs="Times New Roman"/>
-                <w:lang w:val="en-US"/>
-              </w:rPr>
-              <w:t>Add animation of explosion</w:t>
-            </w:r>
-          </w:p>
-          <w:p>
-            <w:pPr>
-              <w:spacing w:after="0" w:line="240" w:lineRule="auto"/>
-              <w:rPr>
-                <w:rFonts w:ascii="Times New Roman" w:hAnsi="Times New Roman" w:cs="Times New Roman"/>
-                <w:lang w:val="en-US"/>
-              </w:rPr>
-            </w:pPr>
-            <w:r>
-              <w:rPr>
-                <w:rFonts w:ascii="Times New Roman" w:hAnsi="Times New Roman" w:cs="Times New Roman"/>
-                <w:lang w:val="en-US"/>
-              </w:rPr>
-              <w:t xml:space="preserve">Set </w:t>
-            </w:r>
-            <w:r>
-              <w:rPr>
-                <w:rFonts w:ascii="Times New Roman" w:hAnsi="Times New Roman" w:cs="Times New Roman"/>
-                <w:lang w:val="en-US"/>
-              </w:rPr>
-              <w:t xml:space="preserve">fail </w:t>
-            </w:r>
-            <w:r>
-              <w:rPr>
-                <w:rFonts w:ascii="Times New Roman" w:hAnsi="Times New Roman" w:cs="Times New Roman"/>
-                <w:lang w:val="en-US"/>
-              </w:rPr>
-              <w:t>condition</w:t>
-            </w:r>
-            <w:r>
-              <w:rPr>
-                <w:rFonts w:ascii="Times New Roman" w:hAnsi="Times New Roman" w:cs="Times New Roman"/>
-                <w:lang w:val="en-US"/>
-              </w:rPr>
-              <w:t xml:space="preserve"> and scene </w:t>
-            </w:r>
-            <w:proofErr w:type="gramStart"/>
-            <w:r>
-              <w:rPr>
-                <w:rFonts w:ascii="Times New Roman" w:hAnsi="Times New Roman" w:cs="Times New Roman"/>
-                <w:lang w:val="en-US"/>
-              </w:rPr>
-              <w:t>switch</w:t>
-            </w:r>
-            <w:proofErr w:type="gramEnd"/>
-          </w:p>
-          <w:p>
-            <w:pPr>
-              <w:spacing w:after="0" w:line="240" w:lineRule="auto"/>
-              <w:rPr>
-                <w:rFonts w:ascii="Times New Roman" w:hAnsi="Times New Roman" w:cs="Times New Roman"/>
-                <w:lang w:val="en-US"/>
-              </w:rPr>
-            </w:pPr>
-          </w:p>
-        </w:tc>
-        <w:tc>
-          <w:tcPr>
-            <w:tcW w:w="2074" w:type="dxa"/>
-            <w:tcBorders>
-              <w:top w:val="single" w:sz="4" w:space="0" w:color="auto"/>
-              <w:left w:val="single" w:sz="4" w:space="0" w:color="auto"/>
-              <w:bottom w:val="single" w:sz="4" w:space="0" w:color="auto"/>
-              <w:right w:val="single" w:sz="4" w:space="0" w:color="auto"/>
-            </w:tcBorders>
-          </w:tcPr>
+              <w:t xml:space="preserve">Change enemy into </w:t>
+            </w:r>
+            <w:proofErr w:type="spellStart"/>
+            <w:r>
+              <w:rPr>
+                <w:rFonts w:ascii="Times New Roman" w:eastAsiaTheme="minorEastAsia" w:hAnsi="Times New Roman" w:cs="Times New Roman"/>
+                <w:lang w:val="en-US" w:eastAsia="zh-CN"/>
+              </w:rPr>
+              <w:t>arraylist</w:t>
+            </w:r>
+            <w:proofErr w:type="spellEnd"/>
+            <w:r>
+              <w:rPr>
+                <w:rFonts w:ascii="Times New Roman" w:eastAsiaTheme="minorEastAsia" w:hAnsi="Times New Roman" w:cs="Times New Roman"/>
+                <w:lang w:val="en-US" w:eastAsia="zh-CN"/>
+              </w:rPr>
+              <w:t xml:space="preserve"> and use array in particles</w:t>
+            </w:r>
+          </w:p>
+          <w:p>
+            <w:pPr>
+              <w:spacing w:after="0" w:line="240" w:lineRule="auto"/>
+              <w:rPr>
+                <w:rFonts w:ascii="Times New Roman" w:hAnsi="Times New Roman" w:cs="Times New Roman"/>
+                <w:lang w:val="en-US"/>
+              </w:rPr>
+            </w:pPr>
+          </w:p>
           <w:p>
             <w:pPr>
               <w:spacing w:after="0" w:line="240" w:lineRule="auto"/>
@@ -1027,25 +1130,60 @@
                 <w:rFonts w:ascii="Times New Roman" w:hAnsi="Times New Roman" w:cs="Times New Roman"/>
                 <w:lang w:val="en-US"/>
               </w:rPr>
-              <w:lastRenderedPageBreak/>
-              <w:t xml:space="preserve">Decorations on </w:t>
+              <w:t>Decorations on map(house)</w:t>
+            </w:r>
+          </w:p>
+          <w:p>
+            <w:pPr>
+              <w:spacing w:after="0" w:line="240" w:lineRule="auto"/>
+              <w:rPr>
+                <w:rFonts w:ascii="Times New Roman" w:hAnsi="Times New Roman" w:cs="Times New Roman"/>
+                <w:lang w:val="en-US"/>
+              </w:rPr>
+            </w:pPr>
+          </w:p>
+          <w:p>
+            <w:pPr>
+              <w:spacing w:after="0" w:line="240" w:lineRule="auto"/>
+              <w:rPr>
+                <w:rFonts w:ascii="Times New Roman" w:eastAsiaTheme="minorEastAsia" w:hAnsi="Times New Roman" w:cs="Times New Roman"/>
+                <w:lang w:val="en-US" w:eastAsia="zh-CN"/>
+              </w:rPr>
+            </w:pPr>
+            <w:r>
+              <w:rPr>
+                <w:rFonts w:ascii="Times New Roman" w:eastAsiaTheme="minorEastAsia" w:hAnsi="Times New Roman" w:cs="Times New Roman"/>
+                <w:lang w:val="en-US" w:eastAsia="zh-CN"/>
+              </w:rPr>
+              <w:t xml:space="preserve">Use random2d function to create particle </w:t>
             </w:r>
             <w:proofErr w:type="gramStart"/>
             <w:r>
               <w:rPr>
-                <w:rFonts w:ascii="Times New Roman" w:hAnsi="Times New Roman" w:cs="Times New Roman"/>
-                <w:lang w:val="en-US"/>
-              </w:rPr>
-              <w:t>map(</w:t>
+                <w:rFonts w:ascii="Times New Roman" w:eastAsiaTheme="minorEastAsia" w:hAnsi="Times New Roman" w:cs="Times New Roman"/>
+                <w:lang w:val="en-US" w:eastAsia="zh-CN"/>
+              </w:rPr>
+              <w:t>effect</w:t>
             </w:r>
             <w:proofErr w:type="gramEnd"/>
-            <w:r>
-              <w:rPr>
-                <w:rFonts w:ascii="Times New Roman" w:hAnsi="Times New Roman" w:cs="Times New Roman"/>
-                <w:lang w:val="en-US"/>
-              </w:rPr>
-              <w:t>grass, house)</w:t>
-            </w:r>
+          </w:p>
+          <w:p>
+            <w:pPr>
+              <w:spacing w:after="0" w:line="240" w:lineRule="auto"/>
+              <w:rPr>
+                <w:rFonts w:ascii="Times New Roman" w:eastAsiaTheme="minorEastAsia" w:hAnsi="Times New Roman" w:cs="Times New Roman"/>
+                <w:lang w:val="en-US" w:eastAsia="zh-CN"/>
+              </w:rPr>
+            </w:pPr>
+          </w:p>
+          <w:p>
+            <w:pPr>
+              <w:spacing w:after="0" w:line="240" w:lineRule="auto"/>
+              <w:rPr>
+                <w:rFonts w:ascii="Times New Roman" w:eastAsiaTheme="minorEastAsia" w:hAnsi="Times New Roman" w:cs="Times New Roman" w:hint="eastAsia"/>
+                <w:lang w:val="en-US" w:eastAsia="zh-CN"/>
+              </w:rPr>
+            </w:pPr>
           </w:p>
         </w:tc>
       </w:tr>
@@ -1101,7 +1239,28 @@
                 <w:rFonts w:ascii="Times New Roman" w:hAnsi="Times New Roman" w:cs="Times New Roman"/>
                 <w:lang w:val="en-US"/>
               </w:rPr>
-              <w:t>Debugging 11</w:t>
+              <w:t>System 5</w:t>
+            </w:r>
+            <w:r>
+              <w:rPr>
+                <w:rFonts w:ascii="Times New Roman" w:hAnsi="Times New Roman" w:cs="Times New Roman" w:hint="eastAsia"/>
+                <w:lang w:val="en-US"/>
+              </w:rPr>
+              <w:t>,</w:t>
+            </w:r>
+            <w:r>
+              <w:rPr>
+                <w:rFonts w:ascii="Times New Roman" w:hAnsi="Times New Roman" w:cs="Times New Roman"/>
+                <w:lang w:val="en-US"/>
+              </w:rPr>
+              <w:t xml:space="preserve"> </w:t>
+            </w:r>
+            <w:r>
+              <w:rPr>
+                <w:rFonts w:ascii="Times New Roman" w:hAnsi="Times New Roman" w:cs="Times New Roman"/>
+                <w:lang w:val="en-US"/>
+              </w:rPr>
+              <w:t>7, 10</w:t>
             </w:r>
           </w:p>
         </w:tc>
@@ -1214,7 +1373,7 @@
                 <w:rFonts w:ascii="Times New Roman" w:hAnsi="Times New Roman" w:cs="Times New Roman"/>
                 <w:lang w:val="en-US"/>
               </w:rPr>
-              <w:t>Control flow 12, 13, 14</w:t>
+              <w:t>Debugging 11</w:t>
             </w:r>
           </w:p>
         </w:tc>
@@ -1241,35 +1400,7 @@
                 <w:rFonts w:ascii="Times New Roman" w:hAnsi="Times New Roman" w:cs="Times New Roman"/>
                 <w:lang w:val="en-US"/>
               </w:rPr>
-              <w:t xml:space="preserve">Functions </w:t>
-            </w:r>
-            <w:r>
-              <w:rPr>
-                <w:rFonts w:ascii="Times New Roman" w:hAnsi="Times New Roman" w:cs="Times New Roman"/>
-                <w:lang w:val="en-US"/>
-              </w:rPr>
-              <w:t>20</w:t>
-            </w:r>
-            <w:r>
-              <w:rPr>
-                <w:rFonts w:ascii="Times New Roman" w:hAnsi="Times New Roman" w:cs="Times New Roman" w:hint="eastAsia"/>
-                <w:lang w:val="en-US"/>
-              </w:rPr>
-              <w:t>,</w:t>
-            </w:r>
-            <w:r>
-              <w:rPr>
-                <w:rFonts w:ascii="Times New Roman" w:hAnsi="Times New Roman" w:cs="Times New Roman"/>
-                <w:lang w:val="en-US"/>
-              </w:rPr>
-              <w:t xml:space="preserve"> </w:t>
-            </w:r>
-            <w:r>
-              <w:rPr>
-                <w:rFonts w:ascii="Times New Roman" w:hAnsi="Times New Roman" w:cs="Times New Roman"/>
-                <w:lang w:val="en-US"/>
-              </w:rPr>
-              <w:t>21, 24</w:t>
+              <w:t>Loops 16, 17, 18, 19</w:t>
             </w:r>
           </w:p>
         </w:tc>
@@ -1296,7 +1427,7 @@
                 <w:rFonts w:ascii="Times New Roman" w:hAnsi="Times New Roman" w:cs="Times New Roman"/>
                 <w:lang w:val="en-US"/>
               </w:rPr>
-              <w:t>List 31, 32</w:t>
+              <w:t>List 31, 32, 33</w:t>
             </w:r>
           </w:p>
         </w:tc>
@@ -1355,7 +1486,7 @@
                 <w:rFonts w:ascii="Times New Roman" w:hAnsi="Times New Roman" w:cs="Times New Roman"/>
                 <w:lang w:val="en-US"/>
               </w:rPr>
-              <w:t>Functions 21</w:t>
+              <w:t>Control flow 12, 13, 14</w:t>
             </w:r>
           </w:p>
         </w:tc>
@@ -1382,7 +1513,21 @@
                 <w:rFonts w:ascii="Times New Roman" w:hAnsi="Times New Roman" w:cs="Times New Roman"/>
                 <w:lang w:val="en-US"/>
               </w:rPr>
-              <w:t>Nice to know 45, 48, 49</w:t>
+              <w:t>Functions 20</w:t>
+            </w:r>
+            <w:r>
+              <w:rPr>
+                <w:rFonts w:ascii="Times New Roman" w:hAnsi="Times New Roman" w:cs="Times New Roman" w:hint="eastAsia"/>
+                <w:lang w:val="en-US"/>
+              </w:rPr>
+              <w:t>,</w:t>
+            </w:r>
+            <w:r>
+              <w:rPr>
+                <w:rFonts w:ascii="Times New Roman" w:hAnsi="Times New Roman" w:cs="Times New Roman"/>
+                <w:lang w:val="en-US"/>
+              </w:rPr>
+              <w:t xml:space="preserve"> 21, 24</w:t>
             </w:r>
           </w:p>
         </w:tc>
@@ -1441,7 +1586,7 @@
                 <w:rFonts w:ascii="Times New Roman" w:hAnsi="Times New Roman" w:cs="Times New Roman"/>
                 <w:lang w:val="en-US"/>
               </w:rPr>
-              <w:t>Vectors 38, 39</w:t>
+              <w:t>Classes/objects 28, 29, 30</w:t>
             </w:r>
           </w:p>
         </w:tc>
@@ -1468,7 +1613,7 @@
                 <w:rFonts w:ascii="Times New Roman" w:hAnsi="Times New Roman" w:cs="Times New Roman"/>
                 <w:lang w:val="en-US"/>
               </w:rPr>
-              <w:t>List 33</w:t>
+              <w:t>Functions 21</w:t>
             </w:r>
           </w:p>
         </w:tc>
@@ -1554,7 +1699,7 @@
                 <w:rFonts w:ascii="Times New Roman" w:hAnsi="Times New Roman" w:cs="Times New Roman"/>
                 <w:lang w:val="en-US"/>
               </w:rPr>
-              <w:t>Classes/objects 28, 29, 30</w:t>
+              <w:t>Vectors 38, 39</w:t>
             </w:r>
           </w:p>
         </w:tc>
@@ -1608,7 +1753,7 @@
                 <w:rFonts w:ascii="Times New Roman" w:hAnsi="Times New Roman" w:cs="Times New Roman"/>
                 <w:lang w:val="en-US"/>
               </w:rPr>
-              <w:t>Loops 16, 17, 18, 19</w:t>
+              <w:t>Vectors 40</w:t>
             </w:r>
           </w:p>
         </w:tc>
@@ -1675,34 +1820,6 @@
                 <w:lang w:val="en-US"/>
               </w:rPr>
             </w:pPr>
-            <w:r>
-              <w:rPr>
-                <w:rFonts w:ascii="Times New Roman" w:hAnsi="Times New Roman" w:cs="Times New Roman"/>
-                <w:lang w:val="en-US"/>
-              </w:rPr>
-              <w:t>System 5</w:t>
-            </w:r>
-            <w:r>
-              <w:rPr>
-                <w:rFonts w:ascii="Times New Roman" w:hAnsi="Times New Roman" w:cs="Times New Roman" w:hint="eastAsia"/>
-                <w:lang w:val="en-US"/>
-              </w:rPr>
-              <w:t>,</w:t>
-            </w:r>
-            <w:r>
-              <w:rPr>
-                <w:rFonts w:ascii="Times New Roman" w:hAnsi="Times New Roman" w:cs="Times New Roman"/>
-                <w:lang w:val="en-US"/>
-              </w:rPr>
-              <w:t xml:space="preserve"> </w:t>
-            </w:r>
-            <w:r>
-              <w:rPr>
-                <w:rFonts w:ascii="Times New Roman" w:hAnsi="Times New Roman" w:cs="Times New Roman"/>
-                <w:lang w:val="en-US"/>
-              </w:rPr>
-              <w:t>7, 10</w:t>
-            </w:r>
           </w:p>
         </w:tc>
         <w:tc>
@@ -1728,7 +1845,7 @@
                 <w:rFonts w:ascii="Times New Roman" w:hAnsi="Times New Roman" w:cs="Times New Roman"/>
                 <w:lang w:val="en-US"/>
               </w:rPr>
-              <w:t>Vectors 40</w:t>
+              <w:t>Nice to know 45, 48, 49</w:t>
             </w:r>
           </w:p>
         </w:tc>
@@ -2334,8 +2451,8 @@
             <w:pPr>
               <w:spacing w:after="0" w:line="240" w:lineRule="auto"/>
               <w:rPr>
-                <w:rFonts w:ascii="Times New Roman" w:hAnsi="Times New Roman" w:cs="Times New Roman"/>
-                <w:lang w:val="en-US"/>
+                <w:rFonts w:ascii="Times New Roman" w:eastAsiaTheme="minorEastAsia" w:hAnsi="Times New Roman" w:cs="Times New Roman"/>
+                <w:lang w:val="en-US" w:eastAsia="zh-CN"/>
               </w:rPr>
             </w:pPr>
             <w:r>

</xml_diff>